<commit_message>
UC 2 - Gestion de Archivos de Flor Cerdan
</commit_message>
<xml_diff>
--- a/Semana07/UC2/Unidad de Competencia 2.docx
+++ b/Semana07/UC2/Unidad de Competencia 2.docx
@@ -407,8 +407,49 @@
           <w:lang w:val="es-ES"/>
         </w:rPr>
       </w:pPr>
-      <w:bookmarkStart w:id="0" w:name="_GoBack"/>
-      <w:bookmarkEnd w:id="0"/>
+      <w:r>
+        <w:rPr>
+          <w:rFonts w:ascii="Times New Roman" w:eastAsia="Times New Roman" w:hAnsi="Times New Roman" w:cs="Times New Roman"/>
+          <w:sz w:val="24"/>
+          <w:szCs w:val="24"/>
+          <w:lang w:val="es-ES"/>
+        </w:rPr>
+        <w:drawing>
+          <wp:inline distT="0" distB="0" distL="0" distR="0" wp14:anchorId="039DE7E0" wp14:editId="21D7070B">
+            <wp:extent cx="3962400" cy="2039932"/>
+            <wp:effectExtent l="0" t="0" r="0" b="0"/>
+            <wp:docPr id="1" name="Imagen 1"/>
+            <wp:cNvGraphicFramePr>
+              <a:graphicFrameLocks xmlns:a="http://schemas.openxmlformats.org/drawingml/2006/main" noChangeAspect="1"/>
+            </wp:cNvGraphicFramePr>
+            <a:graphic xmlns:a="http://schemas.openxmlformats.org/drawingml/2006/main">
+              <a:graphicData uri="http://schemas.openxmlformats.org/drawingml/2006/picture">
+                <pic:pic xmlns:pic="http://schemas.openxmlformats.org/drawingml/2006/picture">
+                  <pic:nvPicPr>
+                    <pic:cNvPr id="1" name=""/>
+                    <pic:cNvPicPr/>
+                  </pic:nvPicPr>
+                  <pic:blipFill>
+                    <a:blip r:embed="rId5"/>
+                    <a:stretch>
+                      <a:fillRect/>
+                    </a:stretch>
+                  </pic:blipFill>
+                  <pic:spPr>
+                    <a:xfrm>
+                      <a:off x="0" y="0"/>
+                      <a:ext cx="3965071" cy="2041307"/>
+                    </a:xfrm>
+                    <a:prstGeom prst="rect">
+                      <a:avLst/>
+                    </a:prstGeom>
+                  </pic:spPr>
+                </pic:pic>
+              </a:graphicData>
+            </a:graphic>
+          </wp:inline>
+        </w:drawing>
+      </w:r>
     </w:p>
     <w:p>
       <w:pPr>
@@ -616,6 +657,96 @@
         </w:rPr>
         <w:t>, que considere como parámetro el nombre del archivo.</w:t>
       </w:r>
+    </w:p>
+    <w:p>
+      <w:pPr>
+        <w:spacing w:after="0" w:line="240" w:lineRule="auto"/>
+        <w:rPr>
+          <w:rFonts w:ascii="Times New Roman" w:eastAsia="Times New Roman" w:hAnsi="Times New Roman" w:cs="Times New Roman"/>
+          <w:sz w:val="24"/>
+          <w:szCs w:val="24"/>
+          <w:lang w:val="es-ES"/>
+        </w:rPr>
+      </w:pPr>
+    </w:p>
+    <w:p>
+      <w:pPr>
+        <w:spacing w:after="0" w:line="240" w:lineRule="auto"/>
+        <w:rPr>
+          <w:rFonts w:ascii="Times New Roman" w:eastAsia="Times New Roman" w:hAnsi="Times New Roman" w:cs="Times New Roman"/>
+          <w:sz w:val="24"/>
+          <w:szCs w:val="24"/>
+          <w:lang w:val="es-ES"/>
+        </w:rPr>
+      </w:pPr>
+      <w:r>
+        <w:rPr>
+          <w:rFonts w:ascii="Times New Roman" w:eastAsia="Times New Roman" w:hAnsi="Times New Roman" w:cs="Times New Roman"/>
+          <w:sz w:val="24"/>
+          <w:szCs w:val="24"/>
+          <w:lang w:val="es-ES"/>
+        </w:rPr>
+        <w:lastRenderedPageBreak/>
+        <w:drawing>
+          <wp:inline distT="0" distB="0" distL="0" distR="0" wp14:anchorId="0DD62835" wp14:editId="0ED6A424">
+            <wp:extent cx="3841750" cy="3486612"/>
+            <wp:effectExtent l="0" t="0" r="6350" b="0"/>
+            <wp:docPr id="2" name="Imagen 2"/>
+            <wp:cNvGraphicFramePr>
+              <a:graphicFrameLocks xmlns:a="http://schemas.openxmlformats.org/drawingml/2006/main" noChangeAspect="1"/>
+            </wp:cNvGraphicFramePr>
+            <a:graphic xmlns:a="http://schemas.openxmlformats.org/drawingml/2006/main">
+              <a:graphicData uri="http://schemas.openxmlformats.org/drawingml/2006/picture">
+                <pic:pic xmlns:pic="http://schemas.openxmlformats.org/drawingml/2006/picture">
+                  <pic:nvPicPr>
+                    <pic:cNvPr id="1" name=""/>
+                    <pic:cNvPicPr/>
+                  </pic:nvPicPr>
+                  <pic:blipFill>
+                    <a:blip r:embed="rId6"/>
+                    <a:stretch>
+                      <a:fillRect/>
+                    </a:stretch>
+                  </pic:blipFill>
+                  <pic:spPr>
+                    <a:xfrm>
+                      <a:off x="0" y="0"/>
+                      <a:ext cx="3844857" cy="3489431"/>
+                    </a:xfrm>
+                    <a:prstGeom prst="rect">
+                      <a:avLst/>
+                    </a:prstGeom>
+                  </pic:spPr>
+                </pic:pic>
+              </a:graphicData>
+            </a:graphic>
+          </wp:inline>
+        </w:drawing>
+      </w:r>
+    </w:p>
+    <w:p>
+      <w:pPr>
+        <w:spacing w:after="0" w:line="240" w:lineRule="auto"/>
+        <w:rPr>
+          <w:rFonts w:ascii="Times New Roman" w:eastAsia="Times New Roman" w:hAnsi="Times New Roman" w:cs="Times New Roman"/>
+          <w:sz w:val="24"/>
+          <w:szCs w:val="24"/>
+          <w:lang w:val="es-ES"/>
+        </w:rPr>
+      </w:pPr>
+      <w:bookmarkStart w:id="0" w:name="_GoBack"/>
+      <w:bookmarkEnd w:id="0"/>
+    </w:p>
+    <w:p>
+      <w:pPr>
+        <w:spacing w:after="0" w:line="240" w:lineRule="auto"/>
+        <w:rPr>
+          <w:rFonts w:ascii="Times New Roman" w:eastAsia="Times New Roman" w:hAnsi="Times New Roman" w:cs="Times New Roman"/>
+          <w:sz w:val="24"/>
+          <w:szCs w:val="24"/>
+          <w:lang w:val="es-ES"/>
+        </w:rPr>
+      </w:pPr>
     </w:p>
     <w:p>
       <w:pPr>

</xml_diff>

<commit_message>
UC 2 - TERMINADO de Flor Cerdan
</commit_message>
<xml_diff>
--- a/Semana07/UC2/Unidad de Competencia 2.docx
+++ b/Semana07/UC2/Unidad de Competencia 2.docx
@@ -672,6 +672,7 @@
     <w:p>
       <w:pPr>
         <w:spacing w:after="0" w:line="240" w:lineRule="auto"/>
+        <w:ind w:left="720"/>
         <w:rPr>
           <w:rFonts w:ascii="Times New Roman" w:eastAsia="Times New Roman" w:hAnsi="Times New Roman" w:cs="Times New Roman"/>
           <w:sz w:val="24"/>
@@ -734,19 +735,61 @@
           <w:lang w:val="es-ES"/>
         </w:rPr>
       </w:pPr>
-      <w:bookmarkStart w:id="0" w:name="_GoBack"/>
-      <w:bookmarkEnd w:id="0"/>
-    </w:p>
-    <w:p>
-      <w:pPr>
-        <w:spacing w:after="0" w:line="240" w:lineRule="auto"/>
-        <w:rPr>
-          <w:rFonts w:ascii="Times New Roman" w:eastAsia="Times New Roman" w:hAnsi="Times New Roman" w:cs="Times New Roman"/>
-          <w:sz w:val="24"/>
-          <w:szCs w:val="24"/>
-          <w:lang w:val="es-ES"/>
-        </w:rPr>
-      </w:pPr>
+    </w:p>
+    <w:p>
+      <w:pPr>
+        <w:spacing w:after="0" w:line="240" w:lineRule="auto"/>
+        <w:ind w:left="720"/>
+        <w:rPr>
+          <w:rFonts w:ascii="Times New Roman" w:eastAsia="Times New Roman" w:hAnsi="Times New Roman" w:cs="Times New Roman"/>
+          <w:sz w:val="24"/>
+          <w:szCs w:val="24"/>
+          <w:lang w:val="es-ES"/>
+        </w:rPr>
+      </w:pPr>
+      <w:r>
+        <w:rPr>
+          <w:rFonts w:ascii="Times New Roman" w:eastAsia="Times New Roman" w:hAnsi="Times New Roman" w:cs="Times New Roman"/>
+          <w:sz w:val="24"/>
+          <w:szCs w:val="24"/>
+          <w:lang w:val="es-ES"/>
+        </w:rPr>
+        <w:drawing>
+          <wp:inline distT="0" distB="0" distL="0" distR="0" wp14:anchorId="1F73DF49" wp14:editId="32090E2D">
+            <wp:extent cx="3906704" cy="1981200"/>
+            <wp:effectExtent l="0" t="0" r="0" b="0"/>
+            <wp:docPr id="3" name="Imagen 3"/>
+            <wp:cNvGraphicFramePr>
+              <a:graphicFrameLocks xmlns:a="http://schemas.openxmlformats.org/drawingml/2006/main" noChangeAspect="1"/>
+            </wp:cNvGraphicFramePr>
+            <a:graphic xmlns:a="http://schemas.openxmlformats.org/drawingml/2006/main">
+              <a:graphicData uri="http://schemas.openxmlformats.org/drawingml/2006/picture">
+                <pic:pic xmlns:pic="http://schemas.openxmlformats.org/drawingml/2006/picture">
+                  <pic:nvPicPr>
+                    <pic:cNvPr id="1" name=""/>
+                    <pic:cNvPicPr/>
+                  </pic:nvPicPr>
+                  <pic:blipFill>
+                    <a:blip r:embed="rId7"/>
+                    <a:stretch>
+                      <a:fillRect/>
+                    </a:stretch>
+                  </pic:blipFill>
+                  <pic:spPr>
+                    <a:xfrm>
+                      <a:off x="0" y="0"/>
+                      <a:ext cx="3910734" cy="1983244"/>
+                    </a:xfrm>
+                    <a:prstGeom prst="rect">
+                      <a:avLst/>
+                    </a:prstGeom>
+                  </pic:spPr>
+                </pic:pic>
+              </a:graphicData>
+            </a:graphic>
+          </wp:inline>
+        </w:drawing>
+      </w:r>
     </w:p>
     <w:p>
       <w:pPr>
@@ -854,6 +897,7 @@
     <w:tbl>
       <w:tblPr>
         <w:tblW w:w="0" w:type="auto"/>
+        <w:jc w:val="center"/>
         <w:tblCellMar>
           <w:top w:w="15" w:type="dxa"/>
           <w:left w:w="15" w:type="dxa"/>
@@ -866,6 +910,9 @@
         <w:gridCol w:w="3282"/>
       </w:tblGrid>
       <w:tr>
+        <w:trPr>
+          <w:jc w:val="center"/>
+        </w:trPr>
         <w:tc>
           <w:tcPr>
             <w:tcW w:w="0" w:type="auto"/>
@@ -1177,6 +1224,7 @@
           <w:numId w:val="5"/>
         </w:numPr>
         <w:spacing w:after="0" w:line="240" w:lineRule="auto"/>
+        <w:ind w:left="1701"/>
         <w:textAlignment w:val="baseline"/>
         <w:rPr>
           <w:rFonts w:ascii="Arial" w:eastAsia="Times New Roman" w:hAnsi="Arial" w:cs="Arial"/>
@@ -1207,6 +1255,7 @@
           <w:numId w:val="5"/>
         </w:numPr>
         <w:spacing w:after="0" w:line="240" w:lineRule="auto"/>
+        <w:ind w:left="1701"/>
         <w:textAlignment w:val="baseline"/>
         <w:rPr>
           <w:rFonts w:ascii="Arial" w:eastAsia="Times New Roman" w:hAnsi="Arial" w:cs="Arial"/>
@@ -1246,6 +1295,7 @@
           <w:numId w:val="5"/>
         </w:numPr>
         <w:spacing w:after="0" w:line="240" w:lineRule="auto"/>
+        <w:ind w:left="1701"/>
         <w:textAlignment w:val="baseline"/>
         <w:rPr>
           <w:rFonts w:ascii="Arial" w:eastAsia="Times New Roman" w:hAnsi="Arial" w:cs="Arial"/>
@@ -1285,6 +1335,7 @@
           <w:numId w:val="5"/>
         </w:numPr>
         <w:spacing w:after="0" w:line="240" w:lineRule="auto"/>
+        <w:ind w:left="1701"/>
         <w:textAlignment w:val="baseline"/>
         <w:rPr>
           <w:rFonts w:ascii="Arial" w:eastAsia="Times New Roman" w:hAnsi="Arial" w:cs="Arial"/>
@@ -1298,6 +1349,7 @@
           <w:rFonts w:ascii="Arial" w:eastAsia="Times New Roman" w:hAnsi="Arial" w:cs="Arial"/>
           <w:color w:val="000000"/>
         </w:rPr>
+        <w:lastRenderedPageBreak/>
         <w:t>agregar</w:t>
       </w:r>
       <w:proofErr w:type="spellEnd"/>
@@ -1324,6 +1376,7 @@
           <w:numId w:val="5"/>
         </w:numPr>
         <w:spacing w:after="0" w:line="240" w:lineRule="auto"/>
+        <w:ind w:left="1701"/>
         <w:textAlignment w:val="baseline"/>
         <w:rPr>
           <w:rFonts w:ascii="Arial" w:eastAsia="Times New Roman" w:hAnsi="Arial" w:cs="Arial"/>
@@ -1363,6 +1416,7 @@
           <w:numId w:val="5"/>
         </w:numPr>
         <w:spacing w:after="0" w:line="240" w:lineRule="auto"/>
+        <w:ind w:left="1701"/>
         <w:textAlignment w:val="baseline"/>
         <w:rPr>
           <w:rFonts w:ascii="Arial" w:eastAsia="Times New Roman" w:hAnsi="Arial" w:cs="Arial"/>
@@ -1402,6 +1456,7 @@
           <w:numId w:val="5"/>
         </w:numPr>
         <w:spacing w:after="0" w:line="240" w:lineRule="auto"/>
+        <w:ind w:left="1701"/>
         <w:textAlignment w:val="baseline"/>
         <w:rPr>
           <w:rFonts w:ascii="Arial" w:eastAsia="Times New Roman" w:hAnsi="Arial" w:cs="Arial"/>
@@ -1425,7 +1480,128 @@
         <w:t>)</w:t>
       </w:r>
     </w:p>
-    <w:p/>
+    <w:p>
+      <w:r>
+        <w:drawing>
+          <wp:inline distT="0" distB="0" distL="0" distR="0" wp14:anchorId="125A54A5" wp14:editId="2D7023C7">
+            <wp:extent cx="5612130" cy="5733415"/>
+            <wp:effectExtent l="0" t="0" r="7620" b="635"/>
+            <wp:docPr id="4" name="Imagen 4"/>
+            <wp:cNvGraphicFramePr>
+              <a:graphicFrameLocks xmlns:a="http://schemas.openxmlformats.org/drawingml/2006/main" noChangeAspect="1"/>
+            </wp:cNvGraphicFramePr>
+            <a:graphic xmlns:a="http://schemas.openxmlformats.org/drawingml/2006/main">
+              <a:graphicData uri="http://schemas.openxmlformats.org/drawingml/2006/picture">
+                <pic:pic xmlns:pic="http://schemas.openxmlformats.org/drawingml/2006/picture">
+                  <pic:nvPicPr>
+                    <pic:cNvPr id="1" name=""/>
+                    <pic:cNvPicPr/>
+                  </pic:nvPicPr>
+                  <pic:blipFill>
+                    <a:blip r:embed="rId8"/>
+                    <a:stretch>
+                      <a:fillRect/>
+                    </a:stretch>
+                  </pic:blipFill>
+                  <pic:spPr>
+                    <a:xfrm>
+                      <a:off x="0" y="0"/>
+                      <a:ext cx="5612130" cy="5733415"/>
+                    </a:xfrm>
+                    <a:prstGeom prst="rect">
+                      <a:avLst/>
+                    </a:prstGeom>
+                  </pic:spPr>
+                </pic:pic>
+              </a:graphicData>
+            </a:graphic>
+          </wp:inline>
+        </w:drawing>
+      </w:r>
+    </w:p>
+    <w:p>
+      <w:r>
+        <w:lastRenderedPageBreak/>
+        <w:drawing>
+          <wp:inline distT="0" distB="0" distL="0" distR="0" wp14:anchorId="5055FC13" wp14:editId="4ADB80E3">
+            <wp:extent cx="5612130" cy="4607560"/>
+            <wp:effectExtent l="0" t="0" r="7620" b="2540"/>
+            <wp:docPr id="5" name="Imagen 5"/>
+            <wp:cNvGraphicFramePr>
+              <a:graphicFrameLocks xmlns:a="http://schemas.openxmlformats.org/drawingml/2006/main" noChangeAspect="1"/>
+            </wp:cNvGraphicFramePr>
+            <a:graphic xmlns:a="http://schemas.openxmlformats.org/drawingml/2006/main">
+              <a:graphicData uri="http://schemas.openxmlformats.org/drawingml/2006/picture">
+                <pic:pic xmlns:pic="http://schemas.openxmlformats.org/drawingml/2006/picture">
+                  <pic:nvPicPr>
+                    <pic:cNvPr id="1" name=""/>
+                    <pic:cNvPicPr/>
+                  </pic:nvPicPr>
+                  <pic:blipFill>
+                    <a:blip r:embed="rId9"/>
+                    <a:stretch>
+                      <a:fillRect/>
+                    </a:stretch>
+                  </pic:blipFill>
+                  <pic:spPr>
+                    <a:xfrm>
+                      <a:off x="0" y="0"/>
+                      <a:ext cx="5612130" cy="4607560"/>
+                    </a:xfrm>
+                    <a:prstGeom prst="rect">
+                      <a:avLst/>
+                    </a:prstGeom>
+                  </pic:spPr>
+                </pic:pic>
+              </a:graphicData>
+            </a:graphic>
+          </wp:inline>
+        </w:drawing>
+      </w:r>
+    </w:p>
+    <w:p>
+      <w:r>
+        <w:drawing>
+          <wp:inline distT="0" distB="0" distL="0" distR="0" wp14:anchorId="4669D289" wp14:editId="41155209">
+            <wp:extent cx="5612130" cy="2630805"/>
+            <wp:effectExtent l="0" t="0" r="7620" b="0"/>
+            <wp:docPr id="6" name="Imagen 6"/>
+            <wp:cNvGraphicFramePr>
+              <a:graphicFrameLocks xmlns:a="http://schemas.openxmlformats.org/drawingml/2006/main" noChangeAspect="1"/>
+            </wp:cNvGraphicFramePr>
+            <a:graphic xmlns:a="http://schemas.openxmlformats.org/drawingml/2006/main">
+              <a:graphicData uri="http://schemas.openxmlformats.org/drawingml/2006/picture">
+                <pic:pic xmlns:pic="http://schemas.openxmlformats.org/drawingml/2006/picture">
+                  <pic:nvPicPr>
+                    <pic:cNvPr id="1" name=""/>
+                    <pic:cNvPicPr/>
+                  </pic:nvPicPr>
+                  <pic:blipFill>
+                    <a:blip r:embed="rId10"/>
+                    <a:stretch>
+                      <a:fillRect/>
+                    </a:stretch>
+                  </pic:blipFill>
+                  <pic:spPr>
+                    <a:xfrm>
+                      <a:off x="0" y="0"/>
+                      <a:ext cx="5612130" cy="2630805"/>
+                    </a:xfrm>
+                    <a:prstGeom prst="rect">
+                      <a:avLst/>
+                    </a:prstGeom>
+                  </pic:spPr>
+                </pic:pic>
+              </a:graphicData>
+            </a:graphic>
+          </wp:inline>
+        </w:drawing>
+      </w:r>
+    </w:p>
+    <w:p>
+      <w:bookmarkStart w:id="0" w:name="_GoBack"/>
+      <w:bookmarkEnd w:id="0"/>
+    </w:p>
     <w:sectPr>
       <w:pgSz w:w="12240" w:h="15840"/>
       <w:pgMar w:top="1417" w:right="1701" w:bottom="1417" w:left="1701" w:header="708" w:footer="708" w:gutter="0"/>
@@ -1805,7 +1981,7 @@
         <w:ind w:left="1440" w:hanging="360"/>
       </w:pPr>
     </w:lvl>
-    <w:lvl w:ilvl="2" w:tplc="E03E52FA" w:tentative="1">
+    <w:lvl w:ilvl="2" w:tplc="E03E52FA">
       <w:start w:val="1"/>
       <w:numFmt w:val="decimal"/>
       <w:lvlText w:val="%3."/>
@@ -1817,7 +1993,7 @@
         <w:ind w:left="2160" w:hanging="360"/>
       </w:pPr>
     </w:lvl>
-    <w:lvl w:ilvl="3" w:tplc="B98230E0" w:tentative="1">
+    <w:lvl w:ilvl="3" w:tplc="B98230E0">
       <w:start w:val="1"/>
       <w:numFmt w:val="decimal"/>
       <w:lvlText w:val="%4."/>

</xml_diff>

<commit_message>
UC 2 - TERMINADO en PDF de Flor Cerdan
</commit_message>
<xml_diff>
--- a/Semana07/UC2/Unidad de Competencia 2.docx
+++ b/Semana07/UC2/Unidad de Competencia 2.docx
@@ -13,7 +13,6 @@
           <w:color w:val="000000"/>
         </w:rPr>
       </w:pPr>
-      <w:proofErr w:type="spellStart"/>
       <w:r>
         <w:rPr>
           <w:rFonts w:ascii="Arial" w:eastAsia="Times New Roman" w:hAnsi="Arial" w:cs="Arial"/>
@@ -21,17 +20,7 @@
           <w:bCs/>
           <w:color w:val="000000"/>
         </w:rPr>
-        <w:t>Unidad</w:t>
-      </w:r>
-      <w:proofErr w:type="spellEnd"/>
-      <w:r>
-        <w:rPr>
-          <w:rFonts w:ascii="Arial" w:eastAsia="Times New Roman" w:hAnsi="Arial" w:cs="Arial"/>
-          <w:b/>
-          <w:bCs/>
-          <w:color w:val="000000"/>
-        </w:rPr>
-        <w:t xml:space="preserve"> de </w:t>
+        <w:t xml:space="preserve">Unidad de </w:t>
       </w:r>
       <w:proofErr w:type="spellStart"/>
       <w:r>
@@ -410,9 +399,9 @@
       <w:r>
         <w:rPr>
           <w:rFonts w:ascii="Times New Roman" w:eastAsia="Times New Roman" w:hAnsi="Times New Roman" w:cs="Times New Roman"/>
-          <w:sz w:val="24"/>
-          <w:szCs w:val="24"/>
-          <w:lang w:val="es-ES"/>
+          <w:noProof/>
+          <w:sz w:val="24"/>
+          <w:szCs w:val="24"/>
         </w:rPr>
         <w:drawing>
           <wp:inline distT="0" distB="0" distL="0" distR="0" wp14:anchorId="039DE7E0" wp14:editId="21D7070B">
@@ -683,9 +672,9 @@
       <w:r>
         <w:rPr>
           <w:rFonts w:ascii="Times New Roman" w:eastAsia="Times New Roman" w:hAnsi="Times New Roman" w:cs="Times New Roman"/>
-          <w:sz w:val="24"/>
-          <w:szCs w:val="24"/>
-          <w:lang w:val="es-ES"/>
+          <w:noProof/>
+          <w:sz w:val="24"/>
+          <w:szCs w:val="24"/>
         </w:rPr>
         <w:lastRenderedPageBreak/>
         <w:drawing>
@@ -750,9 +739,9 @@
       <w:r>
         <w:rPr>
           <w:rFonts w:ascii="Times New Roman" w:eastAsia="Times New Roman" w:hAnsi="Times New Roman" w:cs="Times New Roman"/>
-          <w:sz w:val="24"/>
-          <w:szCs w:val="24"/>
-          <w:lang w:val="es-ES"/>
+          <w:noProof/>
+          <w:sz w:val="24"/>
+          <w:szCs w:val="24"/>
         </w:rPr>
         <w:drawing>
           <wp:inline distT="0" distB="0" distL="0" distR="0" wp14:anchorId="1F73DF49" wp14:editId="32090E2D">
@@ -1482,6 +1471,9 @@
     </w:p>
     <w:p>
       <w:r>
+        <w:rPr>
+          <w:noProof/>
+        </w:rPr>
         <w:drawing>
           <wp:inline distT="0" distB="0" distL="0" distR="0" wp14:anchorId="125A54A5" wp14:editId="2D7023C7">
             <wp:extent cx="5612130" cy="5733415"/>
@@ -1521,6 +1513,9 @@
     </w:p>
     <w:p>
       <w:r>
+        <w:rPr>
+          <w:noProof/>
+        </w:rPr>
         <w:lastRenderedPageBreak/>
         <w:drawing>
           <wp:inline distT="0" distB="0" distL="0" distR="0" wp14:anchorId="5055FC13" wp14:editId="4ADB80E3">
@@ -1561,6 +1556,9 @@
     </w:p>
     <w:p>
       <w:r>
+        <w:rPr>
+          <w:noProof/>
+        </w:rPr>
         <w:drawing>
           <wp:inline distT="0" distB="0" distL="0" distR="0" wp14:anchorId="4669D289" wp14:editId="41155209">
             <wp:extent cx="5612130" cy="2630805"/>
@@ -1597,6 +1595,24 @@
           </wp:inline>
         </w:drawing>
       </w:r>
+    </w:p>
+    <w:p>
+      <w:proofErr w:type="spellStart"/>
+      <w:r>
+        <w:t>Git</w:t>
+      </w:r>
+      <w:proofErr w:type="spellEnd"/>
+      <w:r>
+        <w:t xml:space="preserve"> Hub: </w:t>
+      </w:r>
+      <w:hyperlink r:id="rId11" w:history="1">
+        <w:r>
+          <w:rPr>
+            <w:rStyle w:val="Hipervnculo"/>
+          </w:rPr>
+          <w:t>https://github.com/cerdanflor/2022-1_LP3-S1_Python.git</w:t>
+        </w:r>
+      </w:hyperlink>
     </w:p>
     <w:p>
       <w:bookmarkStart w:id="0" w:name="_GoBack"/>
@@ -2556,6 +2572,17 @@
       <w:contextualSpacing/>
     </w:pPr>
   </w:style>
+  <w:style w:type="character" w:styleId="Hipervnculo">
+    <w:name w:val="Hyperlink"/>
+    <w:basedOn w:val="Fuentedeprrafopredeter"/>
+    <w:uiPriority w:val="99"/>
+    <w:unhideWhenUsed/>
+    <w:rsid w:val="00112ADE"/>
+    <w:rPr>
+      <w:color w:val="0563C1" w:themeColor="hyperlink"/>
+      <w:u w:val="single"/>
+    </w:rPr>
+  </w:style>
 </w:styles>
 </file>
 

</xml_diff>